<commit_message>
updated to correct a few inaccuracies
</commit_message>
<xml_diff>
--- a/mll_Resume.docx
+++ b/mll_Resume.docx
@@ -1,6 +1,6 @@
 
 <file path=word/document.xml><?xml version="1.0" encoding="utf-8"?>
-<w:document xmlns:wpc="http://schemas.microsoft.com/office/word/2010/wordprocessingCanvas" xmlns:cx="http://schemas.microsoft.com/office/drawing/2014/chartex" xmlns:cx1="http://schemas.microsoft.com/office/drawing/2015/9/8/chartex" xmlns:cx2="http://schemas.microsoft.com/office/drawing/2015/10/21/chartex" xmlns:cx3="http://schemas.microsoft.com/office/drawing/2016/5/9/chartex" xmlns:cx4="http://schemas.microsoft.com/office/drawing/2016/5/10/chartex" xmlns:cx5="http://schemas.microsoft.com/office/drawing/2016/5/11/chartex" xmlns:cx6="http://schemas.microsoft.com/office/drawing/2016/5/12/chartex" xmlns:cx7="http://schemas.microsoft.com/office/drawing/2016/5/13/chartex" xmlns:cx8="http://schemas.microsoft.com/office/drawing/2016/5/14/chartex" xmlns:mc="http://schemas.openxmlformats.org/markup-compatibility/2006" xmlns:aink="http://schemas.microsoft.com/office/drawing/2016/ink" xmlns:am3d="http://schemas.microsoft.com/office/drawing/2017/model3d" xmlns:o="urn:schemas-microsoft-com:office:office" xmlns:r="http://schemas.openxmlformats.org/officeDocument/2006/relationships" xmlns:m="http://schemas.openxmlformats.org/officeDocument/2006/math" xmlns:v="urn:schemas-microsoft-com:vml" xmlns:wp14="http://schemas.microsoft.com/office/word/2010/wordprocessingDrawing" xmlns:wp="http://schemas.openxmlformats.org/drawingml/2006/wordprocessingDrawing" xmlns:w10="urn:schemas-microsoft-com:office:word" xmlns:w="http://schemas.openxmlformats.org/wordprocessingml/2006/main" xmlns:w14="http://schemas.microsoft.com/office/word/2010/wordml" xmlns:w15="http://schemas.microsoft.com/office/word/2012/wordml" xmlns:w16cex="http://schemas.microsoft.com/office/word/2018/wordml/cex" xmlns:w16cid="http://schemas.microsoft.com/office/word/2016/wordml/cid" xmlns:w16="http://schemas.microsoft.com/office/word/2018/wordml" xmlns:w16se="http://schemas.microsoft.com/office/word/2015/wordml/symex" xmlns:wpg="http://schemas.microsoft.com/office/word/2010/wordprocessingGroup" xmlns:wpi="http://schemas.microsoft.com/office/word/2010/wordprocessingInk" xmlns:wne="http://schemas.microsoft.com/office/word/2006/wordml" xmlns:wps="http://schemas.microsoft.com/office/word/2010/wordprocessingShape" mc:Ignorable="w14 w15 w16se w16cid w16 w16cex wp14">
+<w:document xmlns:wpc="http://schemas.microsoft.com/office/word/2010/wordprocessingCanvas" xmlns:cx="http://schemas.microsoft.com/office/drawing/2014/chartex" xmlns:cx1="http://schemas.microsoft.com/office/drawing/2015/9/8/chartex" xmlns:cx2="http://schemas.microsoft.com/office/drawing/2015/10/21/chartex" xmlns:cx3="http://schemas.microsoft.com/office/drawing/2016/5/9/chartex" xmlns:cx4="http://schemas.microsoft.com/office/drawing/2016/5/10/chartex" xmlns:cx5="http://schemas.microsoft.com/office/drawing/2016/5/11/chartex" xmlns:cx6="http://schemas.microsoft.com/office/drawing/2016/5/12/chartex" xmlns:cx7="http://schemas.microsoft.com/office/drawing/2016/5/13/chartex" xmlns:cx8="http://schemas.microsoft.com/office/drawing/2016/5/14/chartex" xmlns:mc="http://schemas.openxmlformats.org/markup-compatibility/2006" xmlns:aink="http://schemas.microsoft.com/office/drawing/2016/ink" xmlns:am3d="http://schemas.microsoft.com/office/drawing/2017/model3d" xmlns:o="urn:schemas-microsoft-com:office:office" xmlns:r="http://schemas.openxmlformats.org/officeDocument/2006/relationships" xmlns:m="http://schemas.openxmlformats.org/officeDocument/2006/math" xmlns:v="urn:schemas-microsoft-com:vml" xmlns:wp14="http://schemas.microsoft.com/office/word/2010/wordprocessingDrawing" xmlns:wp="http://schemas.openxmlformats.org/drawingml/2006/wordprocessingDrawing" xmlns:w10="urn:schemas-microsoft-com:office:word" xmlns:w="http://schemas.openxmlformats.org/wordprocessingml/2006/main" xmlns:w14="http://schemas.microsoft.com/office/word/2010/wordml" xmlns:w15="http://schemas.microsoft.com/office/word/2012/wordml" xmlns:w16cid="http://schemas.microsoft.com/office/word/2016/wordml/cid" xmlns:w16se="http://schemas.microsoft.com/office/word/2015/wordml/symex" xmlns:wpg="http://schemas.microsoft.com/office/word/2010/wordprocessingGroup" xmlns:wpi="http://schemas.microsoft.com/office/word/2010/wordprocessingInk" xmlns:wne="http://schemas.microsoft.com/office/word/2006/wordml" xmlns:wps="http://schemas.microsoft.com/office/word/2010/wordprocessingShape" mc:Ignorable="w14 w15 w16se w16cid wp14">
   <w:body>
     <w:p>
       <w:pPr>
@@ -440,29 +440,41 @@
         </w:tabs>
       </w:pPr>
       <w:r>
-        <w:t>Senior Software Engineer</w:t>
-      </w:r>
-    </w:p>
-    <w:p>
-      <w:pPr>
-        <w:numPr>
-          <w:ilvl w:val="0"/>
-          <w:numId w:val="2"/>
-        </w:numPr>
-      </w:pPr>
-      <w:r>
-        <w:t>Performed full stack web development on the retrieval management website, toolset and API.</w:t>
-      </w:r>
-    </w:p>
-    <w:p>
-      <w:pPr>
-        <w:numPr>
-          <w:ilvl w:val="0"/>
-          <w:numId w:val="2"/>
-        </w:numPr>
-      </w:pPr>
-      <w:r>
-        <w:t>HTML5, C#, JavaScript, jQuery, ASP.NET MVC, MS SQL server, Oracle</w:t>
+        <w:t>Advisor Product Developer</w:t>
+      </w:r>
+    </w:p>
+    <w:p>
+      <w:pPr>
+        <w:numPr>
+          <w:ilvl w:val="0"/>
+          <w:numId w:val="2"/>
+        </w:numPr>
+      </w:pPr>
+      <w:r>
+        <w:t xml:space="preserve">Performed full stack web development on the </w:t>
+      </w:r>
+      <w:r>
+        <w:t>Managed Care</w:t>
+      </w:r>
+      <w:r>
+        <w:t xml:space="preserve"> website, toolset and API.</w:t>
+      </w:r>
+    </w:p>
+    <w:p>
+      <w:pPr>
+        <w:numPr>
+          <w:ilvl w:val="0"/>
+          <w:numId w:val="2"/>
+        </w:numPr>
+      </w:pPr>
+      <w:r>
+        <w:t xml:space="preserve">HTML5, C#, JavaScript, jQuery, ASP.NET MVC, MS SQL </w:t>
+      </w:r>
+      <w:r>
+        <w:t>S</w:t>
+      </w:r>
+      <w:r>
+        <w:t>erver, Oracle</w:t>
       </w:r>
     </w:p>
     <w:p>
@@ -620,7 +632,21 @@
         </w:numPr>
       </w:pPr>
       <w:r>
-        <w:t>HTML5, C#, JavaScript, AngularJS, React, ASP.NET MVC, MS SQL server</w:t>
+        <w:t xml:space="preserve">HTML5, C#, JavaScript, AngularJS, React, ASP.NET </w:t>
+      </w:r>
+      <w:r>
+        <w:t>REST</w:t>
+      </w:r>
+      <w:r>
+        <w:t xml:space="preserve">, MS SQL </w:t>
+      </w:r>
+      <w:r>
+        <w:t>S</w:t>
+      </w:r>
+      <w:bookmarkStart w:id="1" w:name="_GoBack"/>
+      <w:bookmarkEnd w:id="1"/>
+      <w:r>
+        <w:t>erver</w:t>
       </w:r>
       <w:r>
         <w:t>, Node.js</w:t>
@@ -3647,7 +3673,7 @@
 </file>
 
 <file path=word/endnotes.xml><?xml version="1.0" encoding="utf-8"?>
-<w:endnotes xmlns:wpc="http://schemas.microsoft.com/office/word/2010/wordprocessingCanvas" xmlns:cx="http://schemas.microsoft.com/office/drawing/2014/chartex" xmlns:cx1="http://schemas.microsoft.com/office/drawing/2015/9/8/chartex" xmlns:cx2="http://schemas.microsoft.com/office/drawing/2015/10/21/chartex" xmlns:cx3="http://schemas.microsoft.com/office/drawing/2016/5/9/chartex" xmlns:cx4="http://schemas.microsoft.com/office/drawing/2016/5/10/chartex" xmlns:cx5="http://schemas.microsoft.com/office/drawing/2016/5/11/chartex" xmlns:cx6="http://schemas.microsoft.com/office/drawing/2016/5/12/chartex" xmlns:cx7="http://schemas.microsoft.com/office/drawing/2016/5/13/chartex" xmlns:cx8="http://schemas.microsoft.com/office/drawing/2016/5/14/chartex" xmlns:mc="http://schemas.openxmlformats.org/markup-compatibility/2006" xmlns:aink="http://schemas.microsoft.com/office/drawing/2016/ink" xmlns:am3d="http://schemas.microsoft.com/office/drawing/2017/model3d" xmlns:o="urn:schemas-microsoft-com:office:office" xmlns:r="http://schemas.openxmlformats.org/officeDocument/2006/relationships" xmlns:m="http://schemas.openxmlformats.org/officeDocument/2006/math" xmlns:v="urn:schemas-microsoft-com:vml" xmlns:wp14="http://schemas.microsoft.com/office/word/2010/wordprocessingDrawing" xmlns:wp="http://schemas.openxmlformats.org/drawingml/2006/wordprocessingDrawing" xmlns:w10="urn:schemas-microsoft-com:office:word" xmlns:w="http://schemas.openxmlformats.org/wordprocessingml/2006/main" xmlns:w14="http://schemas.microsoft.com/office/word/2010/wordml" xmlns:w15="http://schemas.microsoft.com/office/word/2012/wordml" xmlns:w16cex="http://schemas.microsoft.com/office/word/2018/wordml/cex" xmlns:w16cid="http://schemas.microsoft.com/office/word/2016/wordml/cid" xmlns:w16="http://schemas.microsoft.com/office/word/2018/wordml" xmlns:w16se="http://schemas.microsoft.com/office/word/2015/wordml/symex" xmlns:wpg="http://schemas.microsoft.com/office/word/2010/wordprocessingGroup" xmlns:wpi="http://schemas.microsoft.com/office/word/2010/wordprocessingInk" xmlns:wne="http://schemas.microsoft.com/office/word/2006/wordml" xmlns:wps="http://schemas.microsoft.com/office/word/2010/wordprocessingShape" mc:Ignorable="w14 w15 w16se w16cid w16 w16cex wp14">
+<w:endnotes xmlns:wpc="http://schemas.microsoft.com/office/word/2010/wordprocessingCanvas" xmlns:cx="http://schemas.microsoft.com/office/drawing/2014/chartex" xmlns:cx1="http://schemas.microsoft.com/office/drawing/2015/9/8/chartex" xmlns:cx2="http://schemas.microsoft.com/office/drawing/2015/10/21/chartex" xmlns:cx3="http://schemas.microsoft.com/office/drawing/2016/5/9/chartex" xmlns:cx4="http://schemas.microsoft.com/office/drawing/2016/5/10/chartex" xmlns:cx5="http://schemas.microsoft.com/office/drawing/2016/5/11/chartex" xmlns:cx6="http://schemas.microsoft.com/office/drawing/2016/5/12/chartex" xmlns:cx7="http://schemas.microsoft.com/office/drawing/2016/5/13/chartex" xmlns:cx8="http://schemas.microsoft.com/office/drawing/2016/5/14/chartex" xmlns:mc="http://schemas.openxmlformats.org/markup-compatibility/2006" xmlns:aink="http://schemas.microsoft.com/office/drawing/2016/ink" xmlns:am3d="http://schemas.microsoft.com/office/drawing/2017/model3d" xmlns:o="urn:schemas-microsoft-com:office:office" xmlns:r="http://schemas.openxmlformats.org/officeDocument/2006/relationships" xmlns:m="http://schemas.openxmlformats.org/officeDocument/2006/math" xmlns:v="urn:schemas-microsoft-com:vml" xmlns:wp14="http://schemas.microsoft.com/office/word/2010/wordprocessingDrawing" xmlns:wp="http://schemas.openxmlformats.org/drawingml/2006/wordprocessingDrawing" xmlns:w10="urn:schemas-microsoft-com:office:word" xmlns:w="http://schemas.openxmlformats.org/wordprocessingml/2006/main" xmlns:w14="http://schemas.microsoft.com/office/word/2010/wordml" xmlns:w15="http://schemas.microsoft.com/office/word/2012/wordml" xmlns:w16cid="http://schemas.microsoft.com/office/word/2016/wordml/cid" xmlns:w16se="http://schemas.microsoft.com/office/word/2015/wordml/symex" xmlns:wpg="http://schemas.microsoft.com/office/word/2010/wordprocessingGroup" xmlns:wpi="http://schemas.microsoft.com/office/word/2010/wordprocessingInk" xmlns:wne="http://schemas.microsoft.com/office/word/2006/wordml" xmlns:wps="http://schemas.microsoft.com/office/word/2010/wordprocessingShape" mc:Ignorable="w14 w15 w16se w16cid wp14">
   <w:endnote w:type="separator" w:id="-1">
     <w:p>
       <w:r>
@@ -3666,7 +3692,7 @@
 </file>
 
 <file path=word/footer1.xml><?xml version="1.0" encoding="utf-8"?>
-<w:ftr xmlns:wpc="http://schemas.microsoft.com/office/word/2010/wordprocessingCanvas" xmlns:cx="http://schemas.microsoft.com/office/drawing/2014/chartex" xmlns:cx1="http://schemas.microsoft.com/office/drawing/2015/9/8/chartex" xmlns:cx2="http://schemas.microsoft.com/office/drawing/2015/10/21/chartex" xmlns:cx3="http://schemas.microsoft.com/office/drawing/2016/5/9/chartex" xmlns:cx4="http://schemas.microsoft.com/office/drawing/2016/5/10/chartex" xmlns:cx5="http://schemas.microsoft.com/office/drawing/2016/5/11/chartex" xmlns:cx6="http://schemas.microsoft.com/office/drawing/2016/5/12/chartex" xmlns:cx7="http://schemas.microsoft.com/office/drawing/2016/5/13/chartex" xmlns:cx8="http://schemas.microsoft.com/office/drawing/2016/5/14/chartex" xmlns:mc="http://schemas.openxmlformats.org/markup-compatibility/2006" xmlns:aink="http://schemas.microsoft.com/office/drawing/2016/ink" xmlns:am3d="http://schemas.microsoft.com/office/drawing/2017/model3d" xmlns:o="urn:schemas-microsoft-com:office:office" xmlns:r="http://schemas.openxmlformats.org/officeDocument/2006/relationships" xmlns:m="http://schemas.openxmlformats.org/officeDocument/2006/math" xmlns:v="urn:schemas-microsoft-com:vml" xmlns:wp14="http://schemas.microsoft.com/office/word/2010/wordprocessingDrawing" xmlns:wp="http://schemas.openxmlformats.org/drawingml/2006/wordprocessingDrawing" xmlns:w10="urn:schemas-microsoft-com:office:word" xmlns:w="http://schemas.openxmlformats.org/wordprocessingml/2006/main" xmlns:w14="http://schemas.microsoft.com/office/word/2010/wordml" xmlns:w15="http://schemas.microsoft.com/office/word/2012/wordml" xmlns:w16cex="http://schemas.microsoft.com/office/word/2018/wordml/cex" xmlns:w16cid="http://schemas.microsoft.com/office/word/2016/wordml/cid" xmlns:w16="http://schemas.microsoft.com/office/word/2018/wordml" xmlns:w16se="http://schemas.microsoft.com/office/word/2015/wordml/symex" xmlns:wpg="http://schemas.microsoft.com/office/word/2010/wordprocessingGroup" xmlns:wpi="http://schemas.microsoft.com/office/word/2010/wordprocessingInk" xmlns:wne="http://schemas.microsoft.com/office/word/2006/wordml" xmlns:wps="http://schemas.microsoft.com/office/word/2010/wordprocessingShape" mc:Ignorable="w14 w15 w16se w16cid w16 w16cex wp14">
+<w:ftr xmlns:wpc="http://schemas.microsoft.com/office/word/2010/wordprocessingCanvas" xmlns:cx="http://schemas.microsoft.com/office/drawing/2014/chartex" xmlns:cx1="http://schemas.microsoft.com/office/drawing/2015/9/8/chartex" xmlns:cx2="http://schemas.microsoft.com/office/drawing/2015/10/21/chartex" xmlns:cx3="http://schemas.microsoft.com/office/drawing/2016/5/9/chartex" xmlns:cx4="http://schemas.microsoft.com/office/drawing/2016/5/10/chartex" xmlns:cx5="http://schemas.microsoft.com/office/drawing/2016/5/11/chartex" xmlns:cx6="http://schemas.microsoft.com/office/drawing/2016/5/12/chartex" xmlns:cx7="http://schemas.microsoft.com/office/drawing/2016/5/13/chartex" xmlns:cx8="http://schemas.microsoft.com/office/drawing/2016/5/14/chartex" xmlns:mc="http://schemas.openxmlformats.org/markup-compatibility/2006" xmlns:aink="http://schemas.microsoft.com/office/drawing/2016/ink" xmlns:am3d="http://schemas.microsoft.com/office/drawing/2017/model3d" xmlns:o="urn:schemas-microsoft-com:office:office" xmlns:r="http://schemas.openxmlformats.org/officeDocument/2006/relationships" xmlns:m="http://schemas.openxmlformats.org/officeDocument/2006/math" xmlns:v="urn:schemas-microsoft-com:vml" xmlns:wp14="http://schemas.microsoft.com/office/word/2010/wordprocessingDrawing" xmlns:wp="http://schemas.openxmlformats.org/drawingml/2006/wordprocessingDrawing" xmlns:w10="urn:schemas-microsoft-com:office:word" xmlns:w="http://schemas.openxmlformats.org/wordprocessingml/2006/main" xmlns:w14="http://schemas.microsoft.com/office/word/2010/wordml" xmlns:w15="http://schemas.microsoft.com/office/word/2012/wordml" xmlns:w16cid="http://schemas.microsoft.com/office/word/2016/wordml/cid" xmlns:w16se="http://schemas.microsoft.com/office/word/2015/wordml/symex" xmlns:wpg="http://schemas.microsoft.com/office/word/2010/wordprocessingGroup" xmlns:wpi="http://schemas.microsoft.com/office/word/2010/wordprocessingInk" xmlns:wne="http://schemas.microsoft.com/office/word/2006/wordml" xmlns:wps="http://schemas.microsoft.com/office/word/2010/wordprocessingShape" mc:Ignorable="w14 w15 w16se w16cid wp14">
   <w:p>
     <w:pPr>
       <w:pStyle w:val="Footer"/>
@@ -3676,7 +3702,7 @@
 </file>
 
 <file path=word/footnotes.xml><?xml version="1.0" encoding="utf-8"?>
-<w:footnotes xmlns:wpc="http://schemas.microsoft.com/office/word/2010/wordprocessingCanvas" xmlns:cx="http://schemas.microsoft.com/office/drawing/2014/chartex" xmlns:cx1="http://schemas.microsoft.com/office/drawing/2015/9/8/chartex" xmlns:cx2="http://schemas.microsoft.com/office/drawing/2015/10/21/chartex" xmlns:cx3="http://schemas.microsoft.com/office/drawing/2016/5/9/chartex" xmlns:cx4="http://schemas.microsoft.com/office/drawing/2016/5/10/chartex" xmlns:cx5="http://schemas.microsoft.com/office/drawing/2016/5/11/chartex" xmlns:cx6="http://schemas.microsoft.com/office/drawing/2016/5/12/chartex" xmlns:cx7="http://schemas.microsoft.com/office/drawing/2016/5/13/chartex" xmlns:cx8="http://schemas.microsoft.com/office/drawing/2016/5/14/chartex" xmlns:mc="http://schemas.openxmlformats.org/markup-compatibility/2006" xmlns:aink="http://schemas.microsoft.com/office/drawing/2016/ink" xmlns:am3d="http://schemas.microsoft.com/office/drawing/2017/model3d" xmlns:o="urn:schemas-microsoft-com:office:office" xmlns:r="http://schemas.openxmlformats.org/officeDocument/2006/relationships" xmlns:m="http://schemas.openxmlformats.org/officeDocument/2006/math" xmlns:v="urn:schemas-microsoft-com:vml" xmlns:wp14="http://schemas.microsoft.com/office/word/2010/wordprocessingDrawing" xmlns:wp="http://schemas.openxmlformats.org/drawingml/2006/wordprocessingDrawing" xmlns:w10="urn:schemas-microsoft-com:office:word" xmlns:w="http://schemas.openxmlformats.org/wordprocessingml/2006/main" xmlns:w14="http://schemas.microsoft.com/office/word/2010/wordml" xmlns:w15="http://schemas.microsoft.com/office/word/2012/wordml" xmlns:w16cex="http://schemas.microsoft.com/office/word/2018/wordml/cex" xmlns:w16cid="http://schemas.microsoft.com/office/word/2016/wordml/cid" xmlns:w16="http://schemas.microsoft.com/office/word/2018/wordml" xmlns:w16se="http://schemas.microsoft.com/office/word/2015/wordml/symex" xmlns:wpg="http://schemas.microsoft.com/office/word/2010/wordprocessingGroup" xmlns:wpi="http://schemas.microsoft.com/office/word/2010/wordprocessingInk" xmlns:wne="http://schemas.microsoft.com/office/word/2006/wordml" xmlns:wps="http://schemas.microsoft.com/office/word/2010/wordprocessingShape" mc:Ignorable="w14 w15 w16se w16cid w16 w16cex wp14">
+<w:footnotes xmlns:wpc="http://schemas.microsoft.com/office/word/2010/wordprocessingCanvas" xmlns:cx="http://schemas.microsoft.com/office/drawing/2014/chartex" xmlns:cx1="http://schemas.microsoft.com/office/drawing/2015/9/8/chartex" xmlns:cx2="http://schemas.microsoft.com/office/drawing/2015/10/21/chartex" xmlns:cx3="http://schemas.microsoft.com/office/drawing/2016/5/9/chartex" xmlns:cx4="http://schemas.microsoft.com/office/drawing/2016/5/10/chartex" xmlns:cx5="http://schemas.microsoft.com/office/drawing/2016/5/11/chartex" xmlns:cx6="http://schemas.microsoft.com/office/drawing/2016/5/12/chartex" xmlns:cx7="http://schemas.microsoft.com/office/drawing/2016/5/13/chartex" xmlns:cx8="http://schemas.microsoft.com/office/drawing/2016/5/14/chartex" xmlns:mc="http://schemas.openxmlformats.org/markup-compatibility/2006" xmlns:aink="http://schemas.microsoft.com/office/drawing/2016/ink" xmlns:am3d="http://schemas.microsoft.com/office/drawing/2017/model3d" xmlns:o="urn:schemas-microsoft-com:office:office" xmlns:r="http://schemas.openxmlformats.org/officeDocument/2006/relationships" xmlns:m="http://schemas.openxmlformats.org/officeDocument/2006/math" xmlns:v="urn:schemas-microsoft-com:vml" xmlns:wp14="http://schemas.microsoft.com/office/word/2010/wordprocessingDrawing" xmlns:wp="http://schemas.openxmlformats.org/drawingml/2006/wordprocessingDrawing" xmlns:w10="urn:schemas-microsoft-com:office:word" xmlns:w="http://schemas.openxmlformats.org/wordprocessingml/2006/main" xmlns:w14="http://schemas.microsoft.com/office/word/2010/wordml" xmlns:w15="http://schemas.microsoft.com/office/word/2012/wordml" xmlns:w16cid="http://schemas.microsoft.com/office/word/2016/wordml/cid" xmlns:w16se="http://schemas.microsoft.com/office/word/2015/wordml/symex" xmlns:wpg="http://schemas.microsoft.com/office/word/2010/wordprocessingGroup" xmlns:wpi="http://schemas.microsoft.com/office/word/2010/wordprocessingInk" xmlns:wne="http://schemas.microsoft.com/office/word/2006/wordml" xmlns:wps="http://schemas.microsoft.com/office/word/2010/wordprocessingShape" mc:Ignorable="w14 w15 w16se w16cid wp14">
   <w:footnote w:type="separator" w:id="-1">
     <w:p>
       <w:r>
@@ -3695,7 +3721,7 @@
 </file>
 
 <file path=word/numbering.xml><?xml version="1.0" encoding="utf-8"?>
-<w:numbering xmlns:wpc="http://schemas.microsoft.com/office/word/2010/wordprocessingCanvas" xmlns:cx="http://schemas.microsoft.com/office/drawing/2014/chartex" xmlns:cx1="http://schemas.microsoft.com/office/drawing/2015/9/8/chartex" xmlns:cx2="http://schemas.microsoft.com/office/drawing/2015/10/21/chartex" xmlns:cx3="http://schemas.microsoft.com/office/drawing/2016/5/9/chartex" xmlns:cx4="http://schemas.microsoft.com/office/drawing/2016/5/10/chartex" xmlns:cx5="http://schemas.microsoft.com/office/drawing/2016/5/11/chartex" xmlns:cx6="http://schemas.microsoft.com/office/drawing/2016/5/12/chartex" xmlns:cx7="http://schemas.microsoft.com/office/drawing/2016/5/13/chartex" xmlns:cx8="http://schemas.microsoft.com/office/drawing/2016/5/14/chartex" xmlns:mc="http://schemas.openxmlformats.org/markup-compatibility/2006" xmlns:aink="http://schemas.microsoft.com/office/drawing/2016/ink" xmlns:am3d="http://schemas.microsoft.com/office/drawing/2017/model3d" xmlns:o="urn:schemas-microsoft-com:office:office" xmlns:r="http://schemas.openxmlformats.org/officeDocument/2006/relationships" xmlns:m="http://schemas.openxmlformats.org/officeDocument/2006/math" xmlns:v="urn:schemas-microsoft-com:vml" xmlns:wp14="http://schemas.microsoft.com/office/word/2010/wordprocessingDrawing" xmlns:wp="http://schemas.openxmlformats.org/drawingml/2006/wordprocessingDrawing" xmlns:w10="urn:schemas-microsoft-com:office:word" xmlns:w="http://schemas.openxmlformats.org/wordprocessingml/2006/main" xmlns:w14="http://schemas.microsoft.com/office/word/2010/wordml" xmlns:w15="http://schemas.microsoft.com/office/word/2012/wordml" xmlns:w16cex="http://schemas.microsoft.com/office/word/2018/wordml/cex" xmlns:w16cid="http://schemas.microsoft.com/office/word/2016/wordml/cid" xmlns:w16="http://schemas.microsoft.com/office/word/2018/wordml" xmlns:w16se="http://schemas.microsoft.com/office/word/2015/wordml/symex" xmlns:wpg="http://schemas.microsoft.com/office/word/2010/wordprocessingGroup" xmlns:wpi="http://schemas.microsoft.com/office/word/2010/wordprocessingInk" xmlns:wne="http://schemas.microsoft.com/office/word/2006/wordml" xmlns:wps="http://schemas.microsoft.com/office/word/2010/wordprocessingShape" mc:Ignorable="w14 w15 w16se w16cid w16 w16cex wp14">
+<w:numbering xmlns:wpc="http://schemas.microsoft.com/office/word/2010/wordprocessingCanvas" xmlns:cx="http://schemas.microsoft.com/office/drawing/2014/chartex" xmlns:cx1="http://schemas.microsoft.com/office/drawing/2015/9/8/chartex" xmlns:cx2="http://schemas.microsoft.com/office/drawing/2015/10/21/chartex" xmlns:cx3="http://schemas.microsoft.com/office/drawing/2016/5/9/chartex" xmlns:cx4="http://schemas.microsoft.com/office/drawing/2016/5/10/chartex" xmlns:cx5="http://schemas.microsoft.com/office/drawing/2016/5/11/chartex" xmlns:cx6="http://schemas.microsoft.com/office/drawing/2016/5/12/chartex" xmlns:cx7="http://schemas.microsoft.com/office/drawing/2016/5/13/chartex" xmlns:cx8="http://schemas.microsoft.com/office/drawing/2016/5/14/chartex" xmlns:mc="http://schemas.openxmlformats.org/markup-compatibility/2006" xmlns:aink="http://schemas.microsoft.com/office/drawing/2016/ink" xmlns:am3d="http://schemas.microsoft.com/office/drawing/2017/model3d" xmlns:o="urn:schemas-microsoft-com:office:office" xmlns:r="http://schemas.openxmlformats.org/officeDocument/2006/relationships" xmlns:m="http://schemas.openxmlformats.org/officeDocument/2006/math" xmlns:v="urn:schemas-microsoft-com:vml" xmlns:wp14="http://schemas.microsoft.com/office/word/2010/wordprocessingDrawing" xmlns:wp="http://schemas.openxmlformats.org/drawingml/2006/wordprocessingDrawing" xmlns:w10="urn:schemas-microsoft-com:office:word" xmlns:w="http://schemas.openxmlformats.org/wordprocessingml/2006/main" xmlns:w14="http://schemas.microsoft.com/office/word/2010/wordml" xmlns:w15="http://schemas.microsoft.com/office/word/2012/wordml" xmlns:w16cid="http://schemas.microsoft.com/office/word/2016/wordml/cid" xmlns:w16se="http://schemas.microsoft.com/office/word/2015/wordml/symex" xmlns:wpg="http://schemas.microsoft.com/office/word/2010/wordprocessingGroup" xmlns:wpi="http://schemas.microsoft.com/office/word/2010/wordprocessingInk" xmlns:wne="http://schemas.microsoft.com/office/word/2006/wordml" xmlns:wps="http://schemas.microsoft.com/office/word/2010/wordprocessingShape" mc:Ignorable="w14 w15 w16se w16cid wp14">
   <w:abstractNum w:abstractNumId="0" w15:restartNumberingAfterBreak="0">
     <w:nsid w:val="2D4A2536"/>
     <w:multiLevelType w:val="multilevel"/>
@@ -4203,7 +4229,7 @@
 </file>
 
 <file path=word/styles.xml><?xml version="1.0" encoding="utf-8"?>
-<w:styles xmlns:mc="http://schemas.openxmlformats.org/markup-compatibility/2006" xmlns:r="http://schemas.openxmlformats.org/officeDocument/2006/relationships" xmlns:w="http://schemas.openxmlformats.org/wordprocessingml/2006/main" xmlns:w14="http://schemas.microsoft.com/office/word/2010/wordml" xmlns:w15="http://schemas.microsoft.com/office/word/2012/wordml" xmlns:w16cex="http://schemas.microsoft.com/office/word/2018/wordml/cex" xmlns:w16cid="http://schemas.microsoft.com/office/word/2016/wordml/cid" xmlns:w16="http://schemas.microsoft.com/office/word/2018/wordml" xmlns:w16se="http://schemas.microsoft.com/office/word/2015/wordml/symex" mc:Ignorable="w14 w15 w16se w16cid w16 w16cex">
+<w:styles xmlns:mc="http://schemas.openxmlformats.org/markup-compatibility/2006" xmlns:r="http://schemas.openxmlformats.org/officeDocument/2006/relationships" xmlns:w="http://schemas.openxmlformats.org/wordprocessingml/2006/main" xmlns:w14="http://schemas.microsoft.com/office/word/2010/wordml" xmlns:w15="http://schemas.microsoft.com/office/word/2012/wordml" xmlns:w16cid="http://schemas.microsoft.com/office/word/2016/wordml/cid" xmlns:w16se="http://schemas.microsoft.com/office/word/2015/wordml/symex" mc:Ignorable="w14 w15 w16se w16cid">
   <w:docDefaults>
     <w:rPrDefault>
       <w:rPr>

</xml_diff>